<commit_message>
Se agrega las clases y se adicciona informacion del juego
</commit_message>
<xml_diff>
--- a/Escape de la isla calavera.docx
+++ b/Escape de la isla calavera.docx
@@ -154,24 +154,16 @@
           <w:szCs w:val="24"/>
           <w:rtl w:val="0"/>
         </w:rPr>
-        <w:t xml:space="preserve">Con tres vidas el juego se reparte así:</w:t>
-      </w:r>
-    </w:p>
-    <w:p>
-      <w:pPr>
-        <w:rPr>
-          <w:sz w:val="24"/>
-          <w:szCs w:val="24"/>
-        </w:rPr>
-      </w:pPr>
-      <w:r>
-        <w:rPr>
-          <w:sz w:val="24"/>
-          <w:szCs w:val="24"/>
-          <w:rtl w:val="0"/>
-        </w:rPr>
-        <w:t xml:space="preserve">Primer nivel:Pensada con un movimiento parabólico de ranas venenosas que deberás evitar que te toquen y dispararles para que desaparezcan.</w:t>
-      </w:r>
+        <w:t xml:space="preserve">Con tres vidas el juego se jugara en ambiente 2D cual tendras en las dos primeros niveles manejar un pirata con las teclas a y d y con w dispara</w:t>
+      </w:r>
+    </w:p>
+    <w:p>
+      <w:pPr>
+        <w:rPr>
+          <w:sz w:val="24"/>
+          <w:szCs w:val="24"/>
+        </w:rPr>
+      </w:pPr>
       <w:r>
         <w:rPr>
           <w:sz w:val="24"/>
@@ -179,14 +171,14 @@
         </w:rPr>
         <w:drawing>
           <wp:inline distB="114300" distT="114300" distL="114300" distR="114300">
-            <wp:extent cx="2062163" cy="1552575"/>
+            <wp:extent cx="1404938" cy="2362849"/>
             <wp:effectExtent b="0" l="0" r="0" t="0"/>
-            <wp:docPr id="3" name="image1.jpg"/>
+            <wp:docPr id="1" name="image3.png"/>
             <a:graphic>
               <a:graphicData uri="http://schemas.openxmlformats.org/drawingml/2006/picture">
                 <pic:pic>
                   <pic:nvPicPr>
-                    <pic:cNvPr id="0" name="image1.jpg"/>
+                    <pic:cNvPr id="0" name="image3.png"/>
                     <pic:cNvPicPr preferRelativeResize="0"/>
                   </pic:nvPicPr>
                   <pic:blipFill>
@@ -199,7 +191,7 @@
                   <pic:spPr>
                     <a:xfrm>
                       <a:off x="0" y="0"/>
-                      <a:ext cx="2062163" cy="1552575"/>
+                      <a:ext cx="1404938" cy="2362849"/>
                     </a:xfrm>
                     <a:prstGeom prst="rect"/>
                     <a:ln/>
@@ -229,7 +221,36 @@
           <w:szCs w:val="24"/>
           <w:rtl w:val="0"/>
         </w:rPr>
+        <w:t xml:space="preserve">Primer nivel:Pensada con un movimiento parabólico de ranas venenosas que deberás evitar que te toquen y dispararles para que desaparezcan.</w:t>
+      </w:r>
+    </w:p>
+    <w:p>
+      <w:pPr>
+        <w:rPr>
+          <w:sz w:val="24"/>
+          <w:szCs w:val="24"/>
+        </w:rPr>
+      </w:pPr>
+      <w:r>
+        <w:rPr>
+          <w:sz w:val="24"/>
+          <w:szCs w:val="24"/>
+          <w:rtl w:val="0"/>
+        </w:rPr>
         <w:t xml:space="preserve">Con esta posible ambientación</w:t>
+      </w:r>
+    </w:p>
+    <w:p>
+      <w:pPr>
+        <w:rPr>
+          <w:sz w:val="24"/>
+          <w:szCs w:val="24"/>
+        </w:rPr>
+      </w:pPr>
+      <w:r>
+        <w:rPr>
+          <w:rtl w:val="0"/>
+        </w:rPr>
       </w:r>
     </w:p>
     <w:p>
@@ -246,14 +267,14 @@
         </w:rPr>
         <w:drawing>
           <wp:inline distB="114300" distT="114300" distL="114300" distR="114300">
-            <wp:extent cx="2902489" cy="1922263"/>
+            <wp:extent cx="4190174" cy="2776499"/>
             <wp:effectExtent b="0" l="0" r="0" t="0"/>
-            <wp:docPr id="1" name="image5.jpg"/>
+            <wp:docPr id="4" name="image2.jpg"/>
             <a:graphic>
               <a:graphicData uri="http://schemas.openxmlformats.org/drawingml/2006/picture">
                 <pic:pic>
                   <pic:nvPicPr>
-                    <pic:cNvPr id="0" name="image5.jpg"/>
+                    <pic:cNvPr id="0" name="image2.jpg"/>
                     <pic:cNvPicPr preferRelativeResize="0"/>
                   </pic:nvPicPr>
                   <pic:blipFill>
@@ -266,7 +287,7 @@
                   <pic:spPr>
                     <a:xfrm>
                       <a:off x="0" y="0"/>
-                      <a:ext cx="2902489" cy="1922263"/>
+                      <a:ext cx="4190174" cy="2776499"/>
                     </a:xfrm>
                     <a:prstGeom prst="rect"/>
                     <a:ln/>
@@ -292,11 +313,118 @@
       </w:pPr>
       <w:r>
         <w:rPr>
+          <w:rtl w:val="0"/>
+        </w:rPr>
+      </w:r>
+    </w:p>
+    <w:p>
+      <w:pPr>
+        <w:rPr>
+          <w:sz w:val="24"/>
+          <w:szCs w:val="24"/>
+        </w:rPr>
+      </w:pPr>
+      <w:r>
+        <w:rPr>
+          <w:rtl w:val="0"/>
+        </w:rPr>
+      </w:r>
+    </w:p>
+    <w:p>
+      <w:pPr>
+        <w:rPr>
+          <w:sz w:val="24"/>
+          <w:szCs w:val="24"/>
+        </w:rPr>
+      </w:pPr>
+      <w:r>
+        <w:rPr>
+          <w:rtl w:val="0"/>
+        </w:rPr>
+      </w:r>
+    </w:p>
+    <w:p>
+      <w:pPr>
+        <w:rPr>
+          <w:sz w:val="24"/>
+          <w:szCs w:val="24"/>
+        </w:rPr>
+      </w:pPr>
+      <w:r>
+        <w:rPr>
+          <w:rtl w:val="0"/>
+        </w:rPr>
+      </w:r>
+    </w:p>
+    <w:p>
+      <w:pPr>
+        <w:rPr>
+          <w:sz w:val="24"/>
+          <w:szCs w:val="24"/>
+        </w:rPr>
+      </w:pPr>
+      <w:r>
+        <w:rPr>
+          <w:rtl w:val="0"/>
+        </w:rPr>
+      </w:r>
+    </w:p>
+    <w:p>
+      <w:pPr>
+        <w:rPr>
+          <w:sz w:val="24"/>
+          <w:szCs w:val="24"/>
+        </w:rPr>
+      </w:pPr>
+      <w:r>
+        <w:rPr>
+          <w:rtl w:val="0"/>
+        </w:rPr>
+      </w:r>
+    </w:p>
+    <w:p>
+      <w:pPr>
+        <w:rPr>
+          <w:sz w:val="24"/>
+          <w:szCs w:val="24"/>
+        </w:rPr>
+      </w:pPr>
+      <w:r>
+        <w:rPr>
+          <w:rtl w:val="0"/>
+        </w:rPr>
+      </w:r>
+    </w:p>
+    <w:p>
+      <w:pPr>
+        <w:rPr>
+          <w:sz w:val="24"/>
+          <w:szCs w:val="24"/>
+        </w:rPr>
+      </w:pPr>
+      <w:r>
+        <w:rPr>
           <w:sz w:val="24"/>
           <w:szCs w:val="24"/>
           <w:rtl w:val="0"/>
         </w:rPr>
         <w:t xml:space="preserve">Segundo nivel: con un movimiento circular van a atravesarse abejorros o mariposas mutantes que tendrás que dispararles para que desaparezcan y pasar el nivel</w:t>
+      </w:r>
+    </w:p>
+    <w:p>
+      <w:pPr>
+        <w:rPr>
+          <w:sz w:val="24"/>
+          <w:szCs w:val="24"/>
+        </w:rPr>
+      </w:pPr>
+      <w:r>
+        <w:rPr>
+          <w:sz w:val="24"/>
+          <w:szCs w:val="24"/>
+          <w:rtl w:val="0"/>
+        </w:rPr>
+        <w:t xml:space="preserve">Posible ambientación del segundo nivel</w:t>
       </w:r>
     </w:p>
     <w:p>
@@ -326,14 +454,14 @@
         </w:rPr>
         <w:drawing>
           <wp:inline distB="114300" distT="114300" distL="114300" distR="114300">
-            <wp:extent cx="1678184" cy="1678184"/>
+            <wp:extent cx="4576763" cy="2714127"/>
             <wp:effectExtent b="0" l="0" r="0" t="0"/>
-            <wp:docPr id="5" name="image2.png"/>
+            <wp:docPr id="3" name="image1.jpg"/>
             <a:graphic>
               <a:graphicData uri="http://schemas.openxmlformats.org/drawingml/2006/picture">
                 <pic:pic>
                   <pic:nvPicPr>
-                    <pic:cNvPr id="0" name="image2.png"/>
+                    <pic:cNvPr id="0" name="image1.jpg"/>
                     <pic:cNvPicPr preferRelativeResize="0"/>
                   </pic:nvPicPr>
                   <pic:blipFill>
@@ -346,7 +474,7 @@
                   <pic:spPr>
                     <a:xfrm>
                       <a:off x="0" y="0"/>
-                      <a:ext cx="1678184" cy="1678184"/>
+                      <a:ext cx="4576763" cy="2714127"/>
                     </a:xfrm>
                     <a:prstGeom prst="rect"/>
                     <a:ln/>
@@ -372,11 +500,24 @@
       </w:pPr>
       <w:r>
         <w:rPr>
-          <w:sz w:val="24"/>
-          <w:szCs w:val="24"/>
-          <w:rtl w:val="0"/>
-        </w:rPr>
-        <w:t xml:space="preserve">Posible ambientación del segundo nivel</w:t>
+          <w:rtl w:val="0"/>
+        </w:rPr>
+      </w:r>
+    </w:p>
+    <w:p>
+      <w:pPr>
+        <w:rPr>
+          <w:sz w:val="24"/>
+          <w:szCs w:val="24"/>
+        </w:rPr>
+      </w:pPr>
+      <w:r>
+        <w:rPr>
+          <w:sz w:val="24"/>
+          <w:szCs w:val="24"/>
+          <w:rtl w:val="0"/>
+        </w:rPr>
+        <w:t xml:space="preserve">Tercer nivel: tendrás que escapar del barco y disparar a los krakens que te evitan la salida con movimientos a s d w para moverte y espacio para disparar los krakens dan la impresion que estan bajando.</w:t>
       </w:r>
     </w:p>
     <w:p>
@@ -393,14 +534,14 @@
         </w:rPr>
         <w:drawing>
           <wp:inline distB="114300" distT="114300" distL="114300" distR="114300">
-            <wp:extent cx="2619375" cy="1743075"/>
+            <wp:extent cx="2919413" cy="2919413"/>
             <wp:effectExtent b="0" l="0" r="0" t="0"/>
-            <wp:docPr id="2" name="image3.jpg"/>
+            <wp:docPr id="2" name="image4.jpg"/>
             <a:graphic>
               <a:graphicData uri="http://schemas.openxmlformats.org/drawingml/2006/picture">
                 <pic:pic>
                   <pic:nvPicPr>
-                    <pic:cNvPr id="0" name="image3.jpg"/>
+                    <pic:cNvPr id="0" name="image4.jpg"/>
                     <pic:cNvPicPr preferRelativeResize="0"/>
                   </pic:nvPicPr>
                   <pic:blipFill>
@@ -413,87 +554,7 @@
                   <pic:spPr>
                     <a:xfrm>
                       <a:off x="0" y="0"/>
-                      <a:ext cx="2619375" cy="1743075"/>
-                    </a:xfrm>
-                    <a:prstGeom prst="rect"/>
-                    <a:ln/>
-                  </pic:spPr>
-                </pic:pic>
-              </a:graphicData>
-            </a:graphic>
-          </wp:inline>
-        </w:drawing>
-      </w:r>
-      <w:r>
-        <w:rPr>
-          <w:rtl w:val="0"/>
-        </w:rPr>
-      </w:r>
-    </w:p>
-    <w:p>
-      <w:pPr>
-        <w:rPr>
-          <w:sz w:val="24"/>
-          <w:szCs w:val="24"/>
-        </w:rPr>
-      </w:pPr>
-      <w:r>
-        <w:rPr>
-          <w:rtl w:val="0"/>
-        </w:rPr>
-      </w:r>
-    </w:p>
-    <w:p>
-      <w:pPr>
-        <w:rPr>
-          <w:sz w:val="24"/>
-          <w:szCs w:val="24"/>
-        </w:rPr>
-      </w:pPr>
-      <w:r>
-        <w:rPr>
-          <w:sz w:val="24"/>
-          <w:szCs w:val="24"/>
-          <w:rtl w:val="0"/>
-        </w:rPr>
-        <w:t xml:space="preserve">En curso la planeacion del tercer nivel posible barco de escape</w:t>
-      </w:r>
-    </w:p>
-    <w:p>
-      <w:pPr>
-        <w:rPr>
-          <w:sz w:val="24"/>
-          <w:szCs w:val="24"/>
-        </w:rPr>
-      </w:pPr>
-      <w:r>
-        <w:rPr>
-          <w:sz w:val="24"/>
-          <w:szCs w:val="24"/>
-        </w:rPr>
-        <w:drawing>
-          <wp:inline distB="114300" distT="114300" distL="114300" distR="114300">
-            <wp:extent cx="2361406" cy="3542109"/>
-            <wp:effectExtent b="0" l="0" r="0" t="0"/>
-            <wp:docPr id="4" name="image4.jpg"/>
-            <a:graphic>
-              <a:graphicData uri="http://schemas.openxmlformats.org/drawingml/2006/picture">
-                <pic:pic>
-                  <pic:nvPicPr>
-                    <pic:cNvPr id="0" name="image4.jpg"/>
-                    <pic:cNvPicPr preferRelativeResize="0"/>
-                  </pic:nvPicPr>
-                  <pic:blipFill>
-                    <a:blip r:embed="rId10"/>
-                    <a:srcRect b="0" l="0" r="0" t="0"/>
-                    <a:stretch>
-                      <a:fillRect/>
-                    </a:stretch>
-                  </pic:blipFill>
-                  <pic:spPr>
-                    <a:xfrm>
-                      <a:off x="0" y="0"/>
-                      <a:ext cx="2361406" cy="3542109"/>
+                      <a:ext cx="2919413" cy="2919413"/>
                     </a:xfrm>
                     <a:prstGeom prst="rect"/>
                     <a:ln/>

</xml_diff>